<commit_message>
add informe final steven
</commit_message>
<xml_diff>
--- a/Entregables txt/Informes/Informe Steven.docx
+++ b/Entregables txt/Informes/Informe Steven.docx
@@ -1312,27 +1312,57 @@
           <w:p>
             <w:pPr>
               <w:rPr>
+                <w:color w:val="000000"/>
+              </w:rPr>
+            </w:pPr>
+            <w:r>
+              <w:rPr>
+                <w:color w:val="000000"/>
+                <w:rtl w:val="0"/>
+              </w:rPr>
+              <w:t xml:space="preserve">  </w:t>
+            </w:r>
+          </w:p>
+          <w:p>
+            <w:pPr>
+              <w:rPr>
                 <w:b w:val="1"/>
-              </w:rPr>
-            </w:pPr>
-            <w:r>
-              <w:rPr>
-                <w:rtl w:val="0"/>
-              </w:rPr>
-              <w:t xml:space="preserve">  </w:t>
-            </w:r>
+                <w:color w:val="000000"/>
+              </w:rPr>
+            </w:pPr>
+            <w:r>
+              <w:rPr>
+                <w:rtl w:val="0"/>
+              </w:rPr>
+            </w:r>
+          </w:p>
+          <w:p>
+            <w:pPr>
+              <w:rPr>
+                <w:color w:val="000000"/>
+              </w:rPr>
+            </w:pPr>
             <w:r>
               <w:rPr>
                 <w:b w:val="1"/>
+                <w:color w:val="000000"/>
                 <w:rtl w:val="0"/>
               </w:rPr>
               <w:t xml:space="preserve">Fabian Antoyne: </w:t>
             </w:r>
+            <w:r>
+              <w:rPr>
+                <w:color w:val="000000"/>
+                <w:rtl w:val="0"/>
+              </w:rPr>
+              <w:t xml:space="preserve">UML, apartado gráfico general, colisiones (items, terreno), trabajó el combate, diseñó todo el mapa por completo, buscó sprites y los colocó de manera estratégica, además de la ardua tarea de diseñar el sistema de puertas.</w:t>
+            </w:r>
           </w:p>
           <w:p>
             <w:pPr>
               <w:rPr>
                 <w:b w:val="1"/>
+                <w:color w:val="000000"/>
               </w:rPr>
             </w:pPr>
             <w:r>
@@ -1345,22 +1375,37 @@
             <w:pPr>
               <w:rPr>
                 <w:b w:val="1"/>
-              </w:rPr>
-            </w:pPr>
-            <w:r>
+                <w:color w:val="000000"/>
+              </w:rPr>
+            </w:pPr>
+            <w:r>
+              <w:rPr>
+                <w:rtl w:val="0"/>
+              </w:rPr>
+            </w:r>
+          </w:p>
+          <w:p>
+            <w:pPr>
               <w:rPr>
                 <w:b w:val="1"/>
-                <w:rtl w:val="0"/>
-              </w:rPr>
-              <w:t xml:space="preserve"> Carlos Steven Guerrero :</w:t>
-            </w:r>
-          </w:p>
-          <w:p>
-            <w:pPr>
+                <w:color w:val="000000"/>
+              </w:rPr>
+            </w:pPr>
+            <w:r>
               <w:rPr>
                 <w:b w:val="1"/>
-              </w:rPr>
-            </w:pPr>
+                <w:color w:val="000000"/>
+                <w:rtl w:val="0"/>
+              </w:rPr>
+              <w:t xml:space="preserve"> Daniel Caicedo Jaramillo: </w:t>
+            </w:r>
+            <w:r>
+              <w:rPr>
+                <w:color w:val="000000"/>
+                <w:rtl w:val="0"/>
+              </w:rPr>
+              <w:t xml:space="preserve">UML, apartado gráfico general, downcasting de las pociones desde item, se encargó de los items en general, ataques del apartado de combate, también trabajó en la lógica del combate.</w:t>
+            </w:r>
             <w:r>
               <w:rPr>
                 <w:rtl w:val="0"/>
@@ -1371,20 +1416,78 @@
             <w:pPr>
               <w:rPr>
                 <w:b w:val="1"/>
+                <w:color w:val="000000"/>
+              </w:rPr>
+            </w:pPr>
+            <w:r>
+              <w:rPr>
+                <w:rtl w:val="0"/>
+              </w:rPr>
+            </w:r>
+          </w:p>
+          <w:p>
+            <w:pPr>
+              <w:rPr>
+                <w:color w:val="000000"/>
               </w:rPr>
             </w:pPr>
             <w:r>
               <w:rPr>
                 <w:b w:val="1"/>
-                <w:rtl w:val="0"/>
-              </w:rPr>
-              <w:t xml:space="preserve"> Daniel Caicedo Jaramillo:</w:t>
+                <w:color w:val="000000"/>
+                <w:rtl w:val="0"/>
+              </w:rPr>
+              <w:t xml:space="preserve">Laura Leon:  </w:t>
+            </w:r>
+            <w:r>
+              <w:rPr>
+                <w:color w:val="000000"/>
+                <w:rtl w:val="0"/>
+              </w:rPr>
+              <w:t xml:space="preserve">UML, Se encargó de la parte gráfica general (sprites, movimientos, mover la cara hacia donde se mueve el personaje, etc.) el apartado gráfico del combate, botones, ataques.</w:t>
+            </w:r>
+          </w:p>
+          <w:p>
+            <w:pPr>
+              <w:rPr>
+                <w:color w:val="000000"/>
+              </w:rPr>
+            </w:pPr>
+            <w:r>
+              <w:rPr>
+                <w:rtl w:val="0"/>
+              </w:rPr>
+            </w:r>
+          </w:p>
+          <w:p>
+            <w:pPr>
+              <w:rPr>
+                <w:color w:val="000000"/>
+              </w:rPr>
+            </w:pPr>
+            <w:r>
+              <w:rPr>
+                <w:rtl w:val="0"/>
+              </w:rPr>
+            </w:r>
+          </w:p>
+          <w:p>
+            <w:pPr>
+              <w:rPr>
+                <w:color w:val="000000"/>
+              </w:rPr>
+            </w:pPr>
+            <w:r>
+              <w:rPr>
+                <w:rtl w:val="0"/>
+              </w:rPr>
             </w:r>
           </w:p>
           <w:p>
             <w:pPr>
               <w:rPr>
                 <w:b w:val="1"/>
+                <w:color w:val="000000"/>
               </w:rPr>
             </w:pPr>
             <w:r>
@@ -1397,71 +1500,20 @@
             <w:pPr>
               <w:rPr>
                 <w:b w:val="1"/>
-              </w:rPr>
-            </w:pPr>
-            <w:r>
-              <w:rPr>
-                <w:rtl w:val="0"/>
-              </w:rPr>
-            </w:r>
-          </w:p>
-          <w:p>
-            <w:pPr>
-              <w:rPr/>
-            </w:pPr>
-            <w:r>
-              <w:rPr>
-                <w:rtl w:val="0"/>
-              </w:rPr>
-            </w:r>
-          </w:p>
-          <w:p>
-            <w:pPr>
-              <w:rPr/>
-            </w:pPr>
-            <w:r>
-              <w:rPr>
-                <w:rtl w:val="0"/>
-              </w:rPr>
-            </w:r>
-          </w:p>
-          <w:p>
-            <w:pPr>
-              <w:rPr/>
-            </w:pPr>
-            <w:r>
-              <w:rPr>
-                <w:rtl w:val="0"/>
-              </w:rPr>
-            </w:r>
-          </w:p>
-          <w:p>
-            <w:pPr>
-              <w:rPr>
-                <w:b w:val="1"/>
-              </w:rPr>
-            </w:pPr>
-            <w:r>
-              <w:rPr>
-                <w:rtl w:val="0"/>
-              </w:rPr>
-            </w:r>
-          </w:p>
-          <w:p>
-            <w:pPr>
-              <w:rPr>
-                <w:b w:val="1"/>
-              </w:rPr>
-            </w:pPr>
-            <w:r>
-              <w:rPr>
-                <w:rtl w:val="0"/>
-              </w:rPr>
-            </w:r>
-          </w:p>
-          <w:p>
-            <w:pPr>
-              <w:rPr/>
+                <w:color w:val="000000"/>
+              </w:rPr>
+            </w:pPr>
+            <w:r>
+              <w:rPr>
+                <w:rtl w:val="0"/>
+              </w:rPr>
+            </w:r>
+          </w:p>
+          <w:p>
+            <w:pPr>
+              <w:rPr>
+                <w:color w:val="000000"/>
+              </w:rPr>
             </w:pPr>
             <w:r>
               <w:rPr>
@@ -1998,7 +2050,7 @@
         <w:rPr>
           <w:rtl w:val="0"/>
         </w:rPr>
-        <w:t xml:space="preserve">Steven: 4.5</w:t>
+        <w:t xml:space="preserve">Steven: 4.8</w:t>
       </w:r>
     </w:p>
     <w:sectPr>
@@ -4750,7 +4802,7 @@
 
 <file path=customXML/item1.xml><?xml version="1.0" encoding="utf-8"?>
 <go:gDocsCustomXmlDataStorage xmlns:go="http://customooxmlschemas.google.com/" xmlns:r="http://schemas.openxmlformats.org/officeDocument/2006/relationships">
-  <go:docsCustomData xmlns:go="http://customooxmlschemas.google.com/" roundtripDataSignature="AMtx7mgqviHXDPc09YO8tWIWIW/5Qe8QLg==">AMUW2mW3G/qzXgMYqSs3hA9W61+CCXpkpWp4DJqPTCQicPWvAwseMLpxWwZaUtuuXdeacvrmUyN1lHbXI/QDhMeeZM53FBzhH/cX1h2V6fjKzLMFHXfaa/Q=</go:docsCustomData>
+  <go:docsCustomData xmlns:go="http://customooxmlschemas.google.com/" roundtripDataSignature="AMtx7mgqviHXDPc09YO8tWIWIW/5Qe8QLg==">AMUW2mVmhgeoVGbhlZJMP0VNXE/3wmWH+JCYgACK1iUxIdp2O96888G4E7KyQEu88aJMbJ0J2JTsyhQN6RdRUyixEAnDFjUchVmofcwP+laGDT3psMS/ooM=</go:docsCustomData>
 </go:gDocsCustomXmlDataStorage>
 </file>
 

</xml_diff>